<commit_message>
Update 1. Watching videos online.docx
</commit_message>
<xml_diff>
--- a/1. Watching videos online.docx
+++ b/1. Watching videos online.docx
@@ -64,14 +64,12 @@
         </w:rPr>
         <w:t xml:space="preserve"> used a lot of </w:t>
       </w:r>
-      <w:proofErr w:type="gramStart"/>
-      <w:r>
-        <w:rPr>
-          <w:lang w:val="en-US"/>
-        </w:rPr>
-        <w:t>video’s</w:t>
-      </w:r>
-      <w:proofErr w:type="gramEnd"/>
+      <w:r>
+        <w:rPr>
+          <w:lang w:val="en-US"/>
+        </w:rPr>
+        <w:t>videos</w:t>
+      </w:r>
       <w:r>
         <w:rPr>
           <w:lang w:val="en-US"/>
@@ -149,7 +147,17 @@
           <w:szCs w:val="30"/>
           <w:lang w:val="en-US"/>
         </w:rPr>
-        <w:t>Python:</w:t>
+        <w:t>Tutorials</w:t>
+      </w:r>
+      <w:r>
+        <w:rPr>
+          <w:b/>
+          <w:bCs/>
+          <w:sz w:val="30"/>
+          <w:szCs w:val="30"/>
+          <w:lang w:val="en-US"/>
+        </w:rPr>
+        <w:t>:</w:t>
       </w:r>
     </w:p>
     <w:p>
@@ -253,63 +261,6 @@
           <w:lang w:val="en-US"/>
         </w:rPr>
       </w:pPr>
-    </w:p>
-    <w:p>
-      <w:pPr>
-        <w:rPr>
-          <w:lang w:val="en-US"/>
-        </w:rPr>
-      </w:pPr>
-    </w:p>
-    <w:p>
-      <w:pPr>
-        <w:rPr>
-          <w:b/>
-          <w:bCs/>
-          <w:sz w:val="30"/>
-          <w:szCs w:val="30"/>
-          <w:lang w:val="en-US"/>
-        </w:rPr>
-      </w:pPr>
-    </w:p>
-    <w:p>
-      <w:pPr>
-        <w:rPr>
-          <w:b/>
-          <w:bCs/>
-          <w:sz w:val="30"/>
-          <w:szCs w:val="30"/>
-          <w:lang w:val="en-US"/>
-        </w:rPr>
-      </w:pPr>
-      <w:r>
-        <w:rPr>
-          <w:b/>
-          <w:bCs/>
-          <w:sz w:val="30"/>
-          <w:szCs w:val="30"/>
-          <w:lang w:val="en-US"/>
-        </w:rPr>
-        <w:t>Artificial Intelligence</w:t>
-      </w:r>
-    </w:p>
-    <w:p>
-      <w:pPr>
-        <w:rPr>
-          <w:b/>
-          <w:bCs/>
-          <w:sz w:val="30"/>
-          <w:szCs w:val="30"/>
-          <w:lang w:val="en-US"/>
-        </w:rPr>
-      </w:pPr>
-    </w:p>
-    <w:p>
-      <w:pPr>
-        <w:rPr>
-          <w:lang w:val="en-US"/>
-        </w:rPr>
-      </w:pPr>
       <w:r>
         <w:rPr>
           <w:lang w:val="en-US"/>
@@ -444,7 +395,6 @@
         </w:rPr>
       </w:pPr>
     </w:p>
-    <w:p/>
     <w:p>
       <w:pPr>
         <w:rPr>
@@ -463,11 +413,9 @@
           <w:szCs w:val="30"/>
           <w:lang w:val="en-US"/>
         </w:rPr>
-        <w:t>Interesting projects</w:t>
-      </w:r>
-    </w:p>
-    <w:p>
-      <w:pPr>
+        <w:t>Python</w:t>
+      </w:r>
+      <w:r>
         <w:rPr>
           <w:b/>
           <w:bCs/>
@@ -475,7 +423,8 @@
           <w:szCs w:val="30"/>
           <w:lang w:val="en-US"/>
         </w:rPr>
-      </w:pPr>
+        <w:t>:</w:t>
+      </w:r>
     </w:p>
     <w:p>
       <w:pPr>
@@ -487,7 +436,128 @@
           <w:lang w:val="en-US"/>
         </w:rPr>
       </w:pPr>
-      <w:r>
+    </w:p>
+    <w:p>
+      <w:pPr>
+        <w:rPr>
+          <w:lang w:val="en-US"/>
+        </w:rPr>
+      </w:pPr>
+      <w:r>
+        <w:rPr>
+          <w:lang w:val="en-US"/>
+        </w:rPr>
+        <w:t>Shazam-alike application written in Python (Ubuntu version)</w:t>
+      </w:r>
+    </w:p>
+    <w:p>
+      <w:pPr>
+        <w:rPr>
+          <w:lang w:val="en-US"/>
+        </w:rPr>
+      </w:pPr>
+      <w:hyperlink r:id="rId9" w:history="1">
+        <w:r>
+          <w:rPr>
+            <w:rStyle w:val="Hyperlink"/>
+            <w:lang w:val="en-US"/>
+          </w:rPr>
+          <w:t>https://www.youtube.com/watch?v=WRsNZa45prE</w:t>
+        </w:r>
+      </w:hyperlink>
+    </w:p>
+    <w:p>
+      <w:pPr>
+        <w:rPr>
+          <w:lang w:val="en-US"/>
+        </w:rPr>
+      </w:pPr>
+      <w:r>
+        <w:rPr>
+          <w:lang w:val="en-US"/>
+        </w:rPr>
+        <w:t>//</w:t>
+      </w:r>
+      <w:proofErr w:type="gramStart"/>
+      <w:r>
+        <w:rPr>
+          <w:lang w:val="en-US"/>
+        </w:rPr>
+        <w:t>note:</w:t>
+      </w:r>
+      <w:proofErr w:type="gramEnd"/>
+      <w:r>
+        <w:rPr>
+          <w:lang w:val="en-US"/>
+        </w:rPr>
+        <w:t xml:space="preserve"> this is the original version of the code</w:t>
+      </w:r>
+    </w:p>
+    <w:p>
+      <w:pPr>
+        <w:rPr>
+          <w:lang w:val="en-US"/>
+        </w:rPr>
+      </w:pPr>
+    </w:p>
+    <w:p>
+      <w:pPr>
+        <w:rPr>
+          <w:lang w:val="en-US"/>
+        </w:rPr>
+      </w:pPr>
+      <w:r>
+        <w:rPr>
+          <w:lang w:val="en-US"/>
+        </w:rPr>
+        <w:t>Shazam-alike application written in Python (windows version)</w:t>
+      </w:r>
+    </w:p>
+    <w:p>
+      <w:pPr>
+        <w:rPr>
+          <w:lang w:val="en-US"/>
+        </w:rPr>
+      </w:pPr>
+      <w:hyperlink r:id="rId10" w:history="1">
+        <w:r>
+          <w:rPr>
+            <w:rStyle w:val="Hyperlink"/>
+            <w:lang w:val="en-US"/>
+          </w:rPr>
+          <w:t>https://www.youtube.com/watch?v=kAWleRmY3RU&amp;t=15s</w:t>
+        </w:r>
+      </w:hyperlink>
+    </w:p>
+    <w:p>
+      <w:pPr>
+        <w:rPr>
+          <w:lang w:val="en-US"/>
+        </w:rPr>
+      </w:pPr>
+      <w:r>
+        <w:rPr>
+          <w:lang w:val="en-US"/>
+        </w:rPr>
+        <w:t xml:space="preserve">// </w:t>
+      </w:r>
+      <w:proofErr w:type="gramStart"/>
+      <w:r>
+        <w:rPr>
+          <w:lang w:val="en-US"/>
+        </w:rPr>
+        <w:t>note:</w:t>
+      </w:r>
+      <w:proofErr w:type="gramEnd"/>
+      <w:r>
+        <w:rPr>
+          <w:lang w:val="en-US"/>
+        </w:rPr>
+        <w:t xml:space="preserve"> had lots of issues implementing this version since it’s a rework from a Ubuntu version.</w:t>
+      </w:r>
+    </w:p>
+    <w:p>
+      <w:pPr>
         <w:rPr>
           <w:b/>
           <w:bCs/>
@@ -495,8 +565,616 @@
           <w:szCs w:val="30"/>
           <w:lang w:val="en-US"/>
         </w:rPr>
+      </w:pPr>
+    </w:p>
+    <w:p>
+      <w:pPr>
+        <w:rPr>
+          <w:lang w:val="en-US"/>
+        </w:rPr>
+      </w:pPr>
+      <w:r>
+        <w:rPr>
+          <w:lang w:val="en-US"/>
+        </w:rPr>
+        <w:t>Speech Assistant Application, sort of Siri/Alexa in Python</w:t>
+      </w:r>
+    </w:p>
+    <w:p>
+      <w:pPr>
+        <w:rPr>
+          <w:lang w:val="en-US"/>
+        </w:rPr>
+      </w:pPr>
+      <w:hyperlink r:id="rId11" w:history="1">
+        <w:r>
+          <w:rPr>
+            <w:rStyle w:val="Hyperlink"/>
+            <w:lang w:val="en-US"/>
+          </w:rPr>
+          <w:t>https://www.youtube.com/watch?v=x8xjj6cR9Nc&amp;t=319s</w:t>
+        </w:r>
+      </w:hyperlink>
+    </w:p>
+    <w:p>
+      <w:pPr>
+        <w:rPr>
+          <w:lang w:val="en-US"/>
+        </w:rPr>
+      </w:pPr>
+    </w:p>
+    <w:p>
+      <w:pPr>
+        <w:rPr>
+          <w:b/>
+          <w:bCs/>
+          <w:sz w:val="30"/>
+          <w:szCs w:val="30"/>
+          <w:lang w:val="en-US"/>
+        </w:rPr>
+      </w:pPr>
+    </w:p>
+    <w:p>
+      <w:pPr>
+        <w:rPr>
+          <w:b/>
+          <w:bCs/>
+          <w:sz w:val="30"/>
+          <w:szCs w:val="30"/>
+          <w:lang w:val="en-US"/>
+        </w:rPr>
+      </w:pPr>
+      <w:r>
+        <w:rPr>
+          <w:b/>
+          <w:bCs/>
+          <w:sz w:val="30"/>
+          <w:szCs w:val="30"/>
+          <w:lang w:val="en-US"/>
+        </w:rPr>
         <w:t>JavaScript</w:t>
       </w:r>
+      <w:r>
+        <w:rPr>
+          <w:b/>
+          <w:bCs/>
+          <w:sz w:val="30"/>
+          <w:szCs w:val="30"/>
+          <w:lang w:val="en-US"/>
+        </w:rPr>
+        <w:t>:</w:t>
+      </w:r>
+    </w:p>
+    <w:p>
+      <w:pPr>
+        <w:rPr>
+          <w:lang w:val="en-US"/>
+        </w:rPr>
+      </w:pPr>
+    </w:p>
+    <w:p>
+      <w:pPr>
+        <w:rPr>
+          <w:lang w:val="en-US"/>
+        </w:rPr>
+      </w:pPr>
+      <w:proofErr w:type="spellStart"/>
+      <w:r>
+        <w:rPr>
+          <w:lang w:val="en-US"/>
+        </w:rPr>
+        <w:t>Javascript</w:t>
+      </w:r>
+      <w:proofErr w:type="spellEnd"/>
+      <w:r>
+        <w:rPr>
+          <w:lang w:val="en-US"/>
+        </w:rPr>
+        <w:t xml:space="preserve"> speech recognition project, a ‘fake’ Siri/Alexa</w:t>
+      </w:r>
+    </w:p>
+    <w:p>
+      <w:pPr>
+        <w:rPr>
+          <w:lang w:val="en-US"/>
+        </w:rPr>
+      </w:pPr>
+      <w:hyperlink r:id="rId12" w:history="1">
+        <w:r>
+          <w:rPr>
+            <w:rStyle w:val="Hyperlink"/>
+            <w:lang w:val="en-US"/>
+          </w:rPr>
+          <w:t>https://www.youtube.com/watch?v=lq7tFgvdf4k</w:t>
+        </w:r>
+      </w:hyperlink>
+    </w:p>
+    <w:p>
+      <w:pPr>
+        <w:rPr>
+          <w:lang w:val="en-US"/>
+        </w:rPr>
+      </w:pPr>
+    </w:p>
+    <w:p>
+      <w:pPr>
+        <w:rPr>
+          <w:lang w:val="en-US"/>
+        </w:rPr>
+      </w:pPr>
+      <w:r>
+        <w:rPr>
+          <w:lang w:val="en-US"/>
+        </w:rPr>
+        <w:t>Chatbot with speech recognition in JavaScript</w:t>
+      </w:r>
+    </w:p>
+    <w:p>
+      <w:pPr>
+        <w:rPr>
+          <w:lang w:val="en-US"/>
+        </w:rPr>
+      </w:pPr>
+      <w:hyperlink r:id="rId13" w:history="1">
+        <w:r>
+          <w:rPr>
+            <w:rStyle w:val="Hyperlink"/>
+            <w:lang w:val="en-US"/>
+          </w:rPr>
+          <w:t>https://www.youtube.com/watch?v=TdvqNEuvaJU&amp;t=730s</w:t>
+        </w:r>
+      </w:hyperlink>
+    </w:p>
+    <w:p>
+      <w:pPr>
+        <w:rPr>
+          <w:lang w:val="en-US"/>
+        </w:rPr>
+      </w:pPr>
+    </w:p>
+    <w:p>
+      <w:pPr>
+        <w:rPr>
+          <w:lang w:val="en-US"/>
+        </w:rPr>
+      </w:pPr>
+      <w:r>
+        <w:rPr>
+          <w:lang w:val="en-US"/>
+        </w:rPr>
+        <w:t>Drumkit in JavaScript</w:t>
+      </w:r>
+    </w:p>
+    <w:p>
+      <w:pPr>
+        <w:rPr>
+          <w:lang w:val="en-US"/>
+        </w:rPr>
+      </w:pPr>
+      <w:hyperlink r:id="rId14" w:history="1">
+        <w:r>
+          <w:rPr>
+            <w:rStyle w:val="Hyperlink"/>
+            <w:lang w:val="en-US"/>
+          </w:rPr>
+          <w:t>https://www.youtube.com/watch?v=VuN8qwZoego&amp;t=184s</w:t>
+        </w:r>
+      </w:hyperlink>
+    </w:p>
+    <w:p>
+      <w:pPr>
+        <w:rPr>
+          <w:lang w:val="en-US"/>
+        </w:rPr>
+      </w:pPr>
+    </w:p>
+    <w:p>
+      <w:pPr>
+        <w:rPr>
+          <w:lang w:val="en-US"/>
+        </w:rPr>
+      </w:pPr>
+      <w:r>
+        <w:rPr>
+          <w:lang w:val="en-US"/>
+        </w:rPr>
+        <w:t>Text to speech in JavaScript</w:t>
+      </w:r>
+    </w:p>
+    <w:p>
+      <w:pPr>
+        <w:rPr>
+          <w:lang w:val="en-US"/>
+        </w:rPr>
+      </w:pPr>
+      <w:hyperlink r:id="rId15" w:history="1">
+        <w:r>
+          <w:rPr>
+            <w:rStyle w:val="Hyperlink"/>
+            <w:lang w:val="en-US"/>
+          </w:rPr>
+          <w:t>https://www.youtube.com/watch?v=saCpKH_xdgs&amp;t=62s</w:t>
+        </w:r>
+      </w:hyperlink>
+    </w:p>
+    <w:p>
+      <w:pPr>
+        <w:rPr>
+          <w:lang w:val="en-US"/>
+        </w:rPr>
+      </w:pPr>
+    </w:p>
+    <w:p>
+      <w:pPr>
+        <w:rPr>
+          <w:lang w:val="en-US"/>
+        </w:rPr>
+      </w:pPr>
+      <w:r>
+        <w:rPr>
+          <w:lang w:val="en-US"/>
+        </w:rPr>
+        <w:t>Speech Recognition in JavaScript</w:t>
+      </w:r>
+    </w:p>
+    <w:p>
+      <w:pPr>
+        <w:rPr>
+          <w:lang w:val="en-US"/>
+        </w:rPr>
+      </w:pPr>
+      <w:hyperlink r:id="rId16" w:history="1">
+        <w:r>
+          <w:rPr>
+            <w:rStyle w:val="Hyperlink"/>
+            <w:lang w:val="en-US"/>
+          </w:rPr>
+          <w:t>https://www.youtube.com/watch?v=0mJC0A72Fnw&amp;t=81s</w:t>
+        </w:r>
+      </w:hyperlink>
+    </w:p>
+    <w:p>
+      <w:pPr>
+        <w:rPr>
+          <w:lang w:val="en-US"/>
+        </w:rPr>
+      </w:pPr>
+    </w:p>
+    <w:p>
+      <w:pPr>
+        <w:rPr>
+          <w:lang w:val="en-US"/>
+        </w:rPr>
+      </w:pPr>
+      <w:r>
+        <w:rPr>
+          <w:lang w:val="en-US"/>
+        </w:rPr>
+        <w:t>Tuning application with Machine Learning in JavaScript</w:t>
+      </w:r>
+    </w:p>
+    <w:p>
+      <w:pPr>
+        <w:rPr>
+          <w:lang w:val="en-US"/>
+        </w:rPr>
+      </w:pPr>
+      <w:r>
+        <w:rPr>
+          <w:lang w:val="en-US"/>
+        </w:rPr>
+        <w:fldChar w:fldCharType="begin"/>
+      </w:r>
+      <w:r>
+        <w:rPr>
+          <w:lang w:val="en-US"/>
+        </w:rPr>
+        <w:instrText xml:space="preserve"> HYPERLINK "</w:instrText>
+      </w:r>
+      <w:r>
+        <w:rPr>
+          <w:lang w:val="en-US"/>
+        </w:rPr>
+        <w:instrText>https://www.youtube.com/watch?v=F1OkDTUkKFo&amp;t=1847s</w:instrText>
+      </w:r>
+      <w:r>
+        <w:rPr>
+          <w:lang w:val="en-US"/>
+        </w:rPr>
+        <w:instrText xml:space="preserve">" </w:instrText>
+      </w:r>
+      <w:r>
+        <w:rPr>
+          <w:lang w:val="en-US"/>
+        </w:rPr>
+        <w:fldChar w:fldCharType="separate"/>
+      </w:r>
+      <w:r>
+        <w:rPr>
+          <w:rStyle w:val="Hyperlink"/>
+          <w:lang w:val="en-US"/>
+        </w:rPr>
+        <w:t>https://www.youtube.com/watch?v=F1OkDTUkKFo&amp;t=1847s</w:t>
+      </w:r>
+      <w:r>
+        <w:rPr>
+          <w:lang w:val="en-US"/>
+        </w:rPr>
+        <w:fldChar w:fldCharType="end"/>
+      </w:r>
+    </w:p>
+    <w:p>
+      <w:pPr>
+        <w:rPr>
+          <w:lang w:val="en-US"/>
+        </w:rPr>
+      </w:pPr>
+    </w:p>
+    <w:p>
+      <w:pPr>
+        <w:rPr>
+          <w:b/>
+          <w:bCs/>
+          <w:sz w:val="30"/>
+          <w:szCs w:val="30"/>
+          <w:lang w:val="en-US"/>
+        </w:rPr>
+      </w:pPr>
+    </w:p>
+    <w:p>
+      <w:pPr>
+        <w:rPr>
+          <w:b/>
+          <w:bCs/>
+          <w:sz w:val="30"/>
+          <w:szCs w:val="30"/>
+          <w:lang w:val="en-US"/>
+        </w:rPr>
+      </w:pPr>
+      <w:r>
+        <w:rPr>
+          <w:b/>
+          <w:bCs/>
+          <w:sz w:val="30"/>
+          <w:szCs w:val="30"/>
+          <w:lang w:val="en-US"/>
+        </w:rPr>
+        <w:t>General videos</w:t>
+      </w:r>
+      <w:r>
+        <w:rPr>
+          <w:b/>
+          <w:bCs/>
+          <w:sz w:val="30"/>
+          <w:szCs w:val="30"/>
+          <w:lang w:val="en-US"/>
+        </w:rPr>
+        <w:t>:</w:t>
+      </w:r>
+    </w:p>
+    <w:p>
+      <w:pPr>
+        <w:rPr>
+          <w:lang w:val="en-US"/>
+        </w:rPr>
+      </w:pPr>
+    </w:p>
+    <w:p>
+      <w:pPr>
+        <w:rPr>
+          <w:lang w:val="en-US"/>
+        </w:rPr>
+      </w:pPr>
+      <w:r>
+        <w:rPr>
+          <w:lang w:val="en-US"/>
+        </w:rPr>
+        <w:t xml:space="preserve">A </w:t>
+      </w:r>
+      <w:proofErr w:type="gramStart"/>
+      <w:r>
+        <w:rPr>
+          <w:lang w:val="en-US"/>
+        </w:rPr>
+        <w:t>3 hour</w:t>
+      </w:r>
+      <w:proofErr w:type="gramEnd"/>
+      <w:r>
+        <w:rPr>
+          <w:lang w:val="en-US"/>
+        </w:rPr>
+        <w:t xml:space="preserve"> tutorial on </w:t>
+      </w:r>
+      <w:proofErr w:type="spellStart"/>
+      <w:r>
+        <w:rPr>
+          <w:lang w:val="en-US"/>
+        </w:rPr>
+        <w:t>MySql</w:t>
+      </w:r>
+      <w:proofErr w:type="spellEnd"/>
+    </w:p>
+    <w:p>
+      <w:pPr>
+        <w:rPr>
+          <w:lang w:val="en-US"/>
+        </w:rPr>
+      </w:pPr>
+      <w:hyperlink r:id="rId17" w:history="1">
+        <w:r>
+          <w:rPr>
+            <w:rStyle w:val="Hyperlink"/>
+            <w:lang w:val="en-US"/>
+          </w:rPr>
+          <w:t>https://www.youtube.com/watch?v=7S_tz1z_5bA&amp;t=128s</w:t>
+        </w:r>
+      </w:hyperlink>
+    </w:p>
+    <w:p>
+      <w:pPr>
+        <w:rPr>
+          <w:lang w:val="en-US"/>
+        </w:rPr>
+      </w:pPr>
+    </w:p>
+    <w:p>
+      <w:pPr>
+        <w:rPr>
+          <w:lang w:val="en-US"/>
+        </w:rPr>
+      </w:pPr>
+      <w:r>
+        <w:rPr>
+          <w:lang w:val="en-US"/>
+        </w:rPr>
+        <w:t>A small tutorial on how to fully run Ubuntu via a USB</w:t>
+      </w:r>
+    </w:p>
+    <w:p>
+      <w:pPr>
+        <w:rPr>
+          <w:lang w:val="en-US"/>
+        </w:rPr>
+      </w:pPr>
+      <w:hyperlink r:id="rId18" w:history="1">
+        <w:r>
+          <w:rPr>
+            <w:rStyle w:val="Hyperlink"/>
+            <w:lang w:val="en-US"/>
+          </w:rPr>
+          <w:t>https://www.youtube.com/watch?v=YIhYitXwJfE&amp;t=663s</w:t>
+        </w:r>
+      </w:hyperlink>
+    </w:p>
+    <w:p>
+      <w:pPr>
+        <w:rPr>
+          <w:lang w:val="en-US"/>
+        </w:rPr>
+      </w:pPr>
+    </w:p>
+    <w:p>
+      <w:pPr>
+        <w:rPr>
+          <w:lang w:val="en-US"/>
+        </w:rPr>
+      </w:pPr>
+      <w:r>
+        <w:rPr>
+          <w:lang w:val="en-US"/>
+        </w:rPr>
+        <w:t>Another tutorial on how to run Ubuntu via a USB</w:t>
+      </w:r>
+    </w:p>
+    <w:p>
+      <w:pPr>
+        <w:rPr>
+          <w:lang w:val="en-US"/>
+        </w:rPr>
+      </w:pPr>
+      <w:hyperlink r:id="rId19" w:history="1">
+        <w:r>
+          <w:rPr>
+            <w:rStyle w:val="Hyperlink"/>
+            <w:lang w:val="en-US"/>
+          </w:rPr>
+          <w:t>https://www.youtube.com/watch?v=PyfqwCFwQ3w&amp;t=345s</w:t>
+        </w:r>
+      </w:hyperlink>
+    </w:p>
+    <w:p>
+      <w:pPr>
+        <w:rPr>
+          <w:lang w:val="en-US"/>
+        </w:rPr>
+      </w:pPr>
+    </w:p>
+    <w:p>
+      <w:pPr>
+        <w:rPr>
+          <w:lang w:val="en-US"/>
+        </w:rPr>
+      </w:pPr>
+      <w:r>
+        <w:rPr>
+          <w:lang w:val="en-US"/>
+        </w:rPr>
+        <w:t>How to create a bootable USB stick (for Linux)</w:t>
+      </w:r>
+    </w:p>
+    <w:p>
+      <w:pPr>
+        <w:rPr>
+          <w:lang w:val="en-US"/>
+        </w:rPr>
+      </w:pPr>
+      <w:hyperlink r:id="rId20" w:history="1">
+        <w:r>
+          <w:rPr>
+            <w:rStyle w:val="Hyperlink"/>
+            <w:lang w:val="en-US"/>
+          </w:rPr>
+          <w:t>https://www.youtube.com/watch?v=tEC89FkXPE8&amp;t=37s</w:t>
+        </w:r>
+      </w:hyperlink>
+    </w:p>
+    <w:p>
+      <w:pPr>
+        <w:rPr>
+          <w:lang w:val="en-US"/>
+        </w:rPr>
+      </w:pPr>
+    </w:p>
+    <w:p>
+      <w:pPr>
+        <w:rPr>
+          <w:lang w:val="en-US"/>
+        </w:rPr>
+      </w:pPr>
+      <w:r>
+        <w:rPr>
+          <w:lang w:val="en-US"/>
+        </w:rPr>
+        <w:t xml:space="preserve">How to link your </w:t>
+      </w:r>
+      <w:proofErr w:type="spellStart"/>
+      <w:r>
+        <w:rPr>
+          <w:lang w:val="en-US"/>
+        </w:rPr>
+        <w:t>Github</w:t>
+      </w:r>
+      <w:proofErr w:type="spellEnd"/>
+      <w:r>
+        <w:rPr>
+          <w:lang w:val="en-US"/>
+        </w:rPr>
+        <w:t xml:space="preserve"> to </w:t>
+      </w:r>
+      <w:proofErr w:type="spellStart"/>
+      <w:r>
+        <w:rPr>
+          <w:lang w:val="en-US"/>
+        </w:rPr>
+        <w:t>Pycharm</w:t>
+      </w:r>
+      <w:proofErr w:type="spellEnd"/>
+    </w:p>
+    <w:p>
+      <w:pPr>
+        <w:rPr>
+          <w:lang w:val="en-US"/>
+        </w:rPr>
+      </w:pPr>
+      <w:hyperlink r:id="rId21" w:history="1">
+        <w:r>
+          <w:rPr>
+            <w:rStyle w:val="Hyperlink"/>
+            <w:lang w:val="en-US"/>
+          </w:rPr>
+          <w:t>https://www.youtube.com/watch?v=mPmmvtYoRyc&amp;t=226s</w:t>
+        </w:r>
+      </w:hyperlink>
     </w:p>
     <w:p>
       <w:pPr>

</xml_diff>